<commit_message>
Update AI Assessment Kevin Buchholz.docx
</commit_message>
<xml_diff>
--- a/AI Assessment Kevin Buchholz.docx
+++ b/AI Assessment Kevin Buchholz.docx
@@ -1578,7 +1578,7 @@
     </w:p>
     <w:p>
       <w:r>
-        <w:t>Behaviour Trees offers highly reasonable and flexible options for creating more complex AI patterns.</w:t>
+        <w:t>Behaviour Trees offer highly reasonable and flexible options for creating more complex AI patterns.</w:t>
       </w:r>
       <w:r>
         <w:t xml:space="preserve"> </w:t>
@@ -1724,7 +1724,21 @@
         <w:t xml:space="preserve"> just</w:t>
       </w:r>
       <w:r>
-        <w:t xml:space="preserve"> two options for each branch here. In addition, we </w:t>
+        <w:t xml:space="preserve"> two options for each branch here.</w:t>
+      </w:r>
+      <w:r>
+        <w:t xml:space="preserve"> </w:t>
+      </w:r>
+      <w:proofErr w:type="gramStart"/>
+      <w:r>
+        <w:t>So</w:t>
+      </w:r>
+      <w:proofErr w:type="gramEnd"/>
+      <w:r>
+        <w:t xml:space="preserve"> each node just relies on a false or true result.</w:t>
+      </w:r>
+      <w:r>
+        <w:t xml:space="preserve"> In addition, we </w:t>
       </w:r>
       <w:r>
         <w:t>must</w:t>
@@ -1870,8 +1884,62 @@
       <w:r>
         <w:t xml:space="preserve"> It does not follow a tree creation process. Instead the AI relies on determined desires.</w:t>
       </w:r>
+      <w:r>
+        <w:t xml:space="preserve"> </w:t>
+      </w:r>
+      <w:r>
+        <w:lastRenderedPageBreak/>
+        <w:t xml:space="preserve">We set different goals for the AI that it </w:t>
+      </w:r>
+      <w:r>
+        <w:t>must</w:t>
+      </w:r>
+      <w:r>
+        <w:t xml:space="preserve"> reach by increasing or reducing these desires.</w:t>
+      </w:r>
+      <w:r>
+        <w:t xml:space="preserve"> Thus, this approach can easily blend between different actions if the AI needs it in the current situation.</w:t>
+      </w:r>
+      <w:r>
+        <w:t xml:space="preserve"> </w:t>
+      </w:r>
+      <w:r>
+        <w:t>It can look at more conditions at the same time than the Behaviour Tree</w:t>
+      </w:r>
+      <w:r>
+        <w:t>. The order in which the inputs get evaluated does not matter. The Utility AI can perform any action by</w:t>
+      </w:r>
+      <w:r>
+        <w:t xml:space="preserve"> just</w:t>
+      </w:r>
+      <w:r>
+        <w:t xml:space="preserve"> looking on the given score.</w:t>
+      </w:r>
+      <w:r>
+        <w:t xml:space="preserve"> Hence, </w:t>
+      </w:r>
+      <w:r>
+        <w:t>the AI can make decisions without any predefined routes it has to follow.</w:t>
+      </w:r>
+      <w:r>
+        <w:t xml:space="preserve"> The Behaviour Tree pursues the exact opposite procedure. There you </w:t>
+      </w:r>
+      <w:proofErr w:type="gramStart"/>
+      <w:r>
+        <w:t>have to</w:t>
+      </w:r>
+      <w:proofErr w:type="gramEnd"/>
+      <w:r>
+        <w:t xml:space="preserve"> plan every step the AI can possibly make. </w:t>
+      </w:r>
+      <w:r>
+        <w:t>Referring to</w:t>
+      </w:r>
       <w:bookmarkStart w:id="7" w:name="_GoBack"/>
       <w:bookmarkEnd w:id="7"/>
+      <w:r>
+        <w:t xml:space="preserve"> the Utility AI it can choose actions the player does not have foreseen as well.</w:t>
+      </w:r>
     </w:p>
     <w:p>
       <w:pPr>
@@ -1879,7 +1947,6 @@
       </w:pPr>
       <w:bookmarkStart w:id="8" w:name="_Toc26052729"/>
       <w:r>
-        <w:lastRenderedPageBreak/>
         <w:t>Analysis</w:t>
       </w:r>
       <w:r>
@@ -1887,6 +1954,7 @@
       </w:r>
       <w:bookmarkEnd w:id="8"/>
     </w:p>
+    <w:p/>
     <w:p/>
     <w:p>
       <w:pPr>
@@ -1967,6 +2035,10 @@
       </w:r>
     </w:p>
     <w:p/>
+    <w:p/>
+    <w:p/>
+    <w:p/>
+    <w:p/>
     <w:p>
       <w:pPr>
         <w:pStyle w:val="berschrift1"/>
@@ -1978,6 +2050,13 @@
       <w:bookmarkEnd w:id="14"/>
     </w:p>
     <w:p>
+      <w:pPr>
+        <w:rPr>
+          <w:rStyle w:val="eop"/>
+          <w:color w:val="000000"/>
+          <w:shd w:val="clear" w:color="auto" w:fill="FFFFFF"/>
+        </w:rPr>
+      </w:pPr>
       <w:r>
         <w:rPr>
           <w:rStyle w:val="normaltextrun"/>
@@ -1987,8 +2066,33 @@
           <w:color w:val="4471C4"/>
           <w:shd w:val="clear" w:color="auto" w:fill="FFFFFF"/>
         </w:rPr>
-        <w:t>GAMASUTRA</w:t>
-      </w:r>
+        <w:t>GAMASUTRA, 2016. [viewed 30 November 2019]. Available from: </w:t>
+      </w:r>
+      <w:hyperlink r:id="rId8" w:history="1">
+        <w:r>
+          <w:rPr>
+            <w:rStyle w:val="Hyperlink"/>
+          </w:rPr>
+          <w:t>https://www.gamasutra.com/blogs/JakobRasmussen/20160427/271188/Are_Behavior_Trees_a_Thing_of_the_Past.php</w:t>
+        </w:r>
+      </w:hyperlink>
+    </w:p>
+    <w:p>
+      <w:pPr>
+        <w:rPr>
+          <w:color w:val="000000"/>
+          <w:shd w:val="clear" w:color="auto" w:fill="FFFFFF"/>
+        </w:rPr>
+      </w:pPr>
+    </w:p>
+    <w:p>
+      <w:pPr>
+        <w:rPr>
+          <w:rStyle w:val="eop"/>
+          <w:color w:val="000000"/>
+          <w:shd w:val="clear" w:color="auto" w:fill="FFFFFF"/>
+        </w:rPr>
+      </w:pPr>
       <w:r>
         <w:rPr>
           <w:rStyle w:val="normaltextrun"/>
@@ -1998,7 +2102,7 @@
           <w:color w:val="4471C4"/>
           <w:shd w:val="clear" w:color="auto" w:fill="FFFFFF"/>
         </w:rPr>
-        <w:t xml:space="preserve">, </w:t>
+        <w:t xml:space="preserve">GAMASUTRA, </w:t>
       </w:r>
       <w:r>
         <w:rPr>
@@ -2020,31 +2124,9 @@
           <w:color w:val="4471C4"/>
           <w:shd w:val="clear" w:color="auto" w:fill="FFFFFF"/>
         </w:rPr>
-        <w:t xml:space="preserve">. [viewed </w:t>
-      </w:r>
-      <w:r>
-        <w:rPr>
-          <w:rStyle w:val="normaltextrun"/>
-          <w:b/>
-          <w:bCs/>
-          <w:smallCaps/>
-          <w:color w:val="4471C4"/>
-          <w:shd w:val="clear" w:color="auto" w:fill="FFFFFF"/>
-        </w:rPr>
-        <w:t>30</w:t>
-      </w:r>
-      <w:r>
-        <w:rPr>
-          <w:rStyle w:val="normaltextrun"/>
-          <w:b/>
-          <w:bCs/>
-          <w:smallCaps/>
-          <w:color w:val="4471C4"/>
-          <w:shd w:val="clear" w:color="auto" w:fill="FFFFFF"/>
-        </w:rPr>
-        <w:t xml:space="preserve"> November 2019]. Available from: </w:t>
-      </w:r>
-      <w:hyperlink r:id="rId8" w:history="1">
+        <w:t>. [viewed 30 November 2019]. Available from: </w:t>
+      </w:r>
+      <w:hyperlink r:id="rId9" w:history="1">
         <w:r>
           <w:rPr>
             <w:rStyle w:val="Hyperlink"/>
@@ -2061,9 +2143,28 @@
         <w:t> </w:t>
       </w:r>
     </w:p>
+    <w:p>
+      <w:pPr>
+        <w:rPr>
+          <w:rStyle w:val="eop"/>
+          <w:color w:val="000000"/>
+          <w:shd w:val="clear" w:color="auto" w:fill="FFFFFF"/>
+        </w:rPr>
+      </w:pPr>
+    </w:p>
+    <w:p>
+      <w:pPr>
+        <w:rPr>
+          <w:rStyle w:val="eop"/>
+          <w:color w:val="000000"/>
+          <w:shd w:val="clear" w:color="auto" w:fill="FFFFFF"/>
+        </w:rPr>
+      </w:pPr>
+    </w:p>
+    <w:p/>
     <w:sectPr>
-      <w:headerReference w:type="default" r:id="rId9"/>
-      <w:footerReference w:type="default" r:id="rId10"/>
+      <w:headerReference w:type="default" r:id="rId10"/>
+      <w:footerReference w:type="default" r:id="rId11"/>
       <w:pgSz w:w="12240" w:h="15840"/>
       <w:pgMar w:top="1440" w:right="1440" w:bottom="1440" w:left="1440" w:header="720" w:footer="720" w:gutter="0"/>
       <w:cols w:space="720"/>
@@ -9807,7 +9908,7 @@
 </file>
 
 <file path=customXml/itemProps1.xml><?xml version="1.0" encoding="utf-8"?>
-<ds:datastoreItem xmlns:ds="http://schemas.openxmlformats.org/officeDocument/2006/customXml" ds:itemID="{78B54ADD-A72B-47FD-A0B6-186C730A3876}">
+<ds:datastoreItem xmlns:ds="http://schemas.openxmlformats.org/officeDocument/2006/customXml" ds:itemID="{04837A8E-C0E8-4265-AA22-537A3B74E7C1}">
   <ds:schemaRefs>
     <ds:schemaRef ds:uri="http://schemas.openxmlformats.org/officeDocument/2006/bibliography"/>
   </ds:schemaRefs>

</xml_diff>

<commit_message>
Selector still doesnt work
</commit_message>
<xml_diff>
--- a/AI Assessment Kevin Buchholz.docx
+++ b/AI Assessment Kevin Buchholz.docx
@@ -2131,7 +2131,15 @@
     </w:p>
     <w:p>
       <w:r>
-        <w:t>We first need to program its core modules which will be:</w:t>
+        <w:t>W</w:t>
+      </w:r>
+      <w:r>
+        <w:t>e</w:t>
+      </w:r>
+      <w:bookmarkStart w:id="8" w:name="_GoBack"/>
+      <w:bookmarkEnd w:id="8"/>
+      <w:r>
+        <w:t xml:space="preserve"> need to program its core modules which will be:</w:t>
       </w:r>
     </w:p>
     <w:p>
@@ -2218,16 +2226,72 @@
         <w:t>, e.g. the “Enemy flag” from the perspective of each agent for later use in action nodes.</w:t>
       </w:r>
       <w:r>
+        <w:t xml:space="preserve"> We can use a Dictionary in this case, which will store a string </w:t>
+      </w:r>
+      <w:r>
+        <w:t>and</w:t>
+      </w:r>
+      <w:r>
+        <w:t xml:space="preserve"> object pair.</w:t>
+      </w:r>
+    </w:p>
+    <w:p>
+      <w:r>
+        <w:t xml:space="preserve">The </w:t>
+      </w:r>
+      <w:proofErr w:type="spellStart"/>
+      <w:r>
+        <w:t>BaseNode</w:t>
+      </w:r>
+      <w:proofErr w:type="spellEnd"/>
+      <w:r>
+        <w:t xml:space="preserve"> will be our base class for every node we create. We need a node state (running, success, failure) and an evaluation method which will execute the nodes code.</w:t>
+      </w:r>
+    </w:p>
+    <w:p>
+      <w:r>
+        <w:t xml:space="preserve">The </w:t>
+      </w:r>
+      <w:proofErr w:type="spellStart"/>
+      <w:r>
+        <w:t>CompositeNode</w:t>
+      </w:r>
+      <w:proofErr w:type="spellEnd"/>
+      <w:r>
+        <w:t xml:space="preserve"> will be used for Sequences and Selectors. It stores </w:t>
+      </w:r>
+      <w:r>
+        <w:t>a</w:t>
+      </w:r>
+      <w:r>
+        <w:t xml:space="preserve"> List of nodes which will be </w:t>
+      </w:r>
+      <w:r>
+        <w:t>iterated</w:t>
+      </w:r>
+      <w:r>
         <w:t xml:space="preserve"> </w:t>
       </w:r>
       <w:r>
-        <w:t xml:space="preserve">We can use a Dictionary in this case, which will store a string </w:t>
-      </w:r>
-      <w:r>
-        <w:t>and</w:t>
-      </w:r>
-      <w:r>
-        <w:t xml:space="preserve"> object pair.</w:t>
+        <w:t>consecutively</w:t>
+      </w:r>
+      <w:r>
+        <w:t xml:space="preserve">. </w:t>
+      </w:r>
+      <w:r>
+        <w:t>The Sequence</w:t>
+      </w:r>
+      <w:r>
+        <w:t xml:space="preserve"> evaluates every node until one node fails. The selector will do the opposite. I</w:t>
+      </w:r>
+      <w:r>
+        <w:t xml:space="preserve">t will evaluate all nodes until one </w:t>
+      </w:r>
+      <w:r>
+        <w:t>success</w:t>
+      </w:r>
+      <w:r>
+        <w:t xml:space="preserve"> and stick to it.</w:t>
       </w:r>
     </w:p>
     <w:p>
@@ -2236,16 +2300,90 @@
       </w:r>
       <w:proofErr w:type="spellStart"/>
       <w:r>
-        <w:t>BaseNode</w:t>
+        <w:t>LeafNode</w:t>
       </w:r>
       <w:proofErr w:type="spellEnd"/>
       <w:r>
-        <w:t xml:space="preserve"> will be our base class for every node we create. We need a node state (running, success, failure) and an evaluation method which will execute the nodes code.</w:t>
-      </w:r>
-    </w:p>
-    <w:p>
-      <w:r>
-        <w:t xml:space="preserve">The </w:t>
+        <w:t xml:space="preserve"> represents our action that will be executed, for example attacking.</w:t>
+      </w:r>
+    </w:p>
+    <w:p>
+      <w:r>
+        <w:t xml:space="preserve">At last the Decorator </w:t>
+      </w:r>
+      <w:r>
+        <w:t>holds one node in its class and modifies its outcome</w:t>
+      </w:r>
+      <w:r>
+        <w:t>, like repeating or inverting</w:t>
+      </w:r>
+      <w:r>
+        <w:t xml:space="preserve"> the result of</w:t>
+      </w:r>
+      <w:r>
+        <w:t xml:space="preserve"> </w:t>
+      </w:r>
+      <w:r>
+        <w:t>its given node</w:t>
+      </w:r>
+      <w:r>
+        <w:t>.</w:t>
+      </w:r>
+    </w:p>
+    <w:p>
+      <w:r>
+        <w:t>For the general evaluation of each node we will use Coroutines</w:t>
+      </w:r>
+      <w:r>
+        <w:t xml:space="preserve">, because they are more reliable than the usual update loop from Unity itself. We can stop and start </w:t>
+      </w:r>
+      <w:r>
+        <w:t xml:space="preserve">them </w:t>
+      </w:r>
+      <w:r>
+        <w:t>at will</w:t>
+      </w:r>
+      <w:r>
+        <w:t>.</w:t>
+      </w:r>
+      <w:r>
+        <w:t xml:space="preserve"> </w:t>
+      </w:r>
+      <w:r>
+        <w:t>Basically,</w:t>
+      </w:r>
+      <w:r>
+        <w:t xml:space="preserve"> we creat</w:t>
+      </w:r>
+      <w:r>
+        <w:t>e</w:t>
+      </w:r>
+      <w:r>
+        <w:t xml:space="preserve"> our own controllable update loops.</w:t>
+      </w:r>
+      <w:r>
+        <w:t xml:space="preserve"> The </w:t>
+      </w:r>
+      <w:r>
+        <w:t>t</w:t>
+      </w:r>
+      <w:r>
+        <w:t>ree</w:t>
+      </w:r>
+      <w:r>
+        <w:t>’s</w:t>
+      </w:r>
+      <w:r>
+        <w:t xml:space="preserve"> main class will start a</w:t>
+      </w:r>
+      <w:r>
+        <w:t xml:space="preserve"> single</w:t>
+      </w:r>
+      <w:r>
+        <w:t xml:space="preserve"> coroutine that evaluates the root node</w:t>
+      </w:r>
+      <w:r>
+        <w:t xml:space="preserve">. After that the </w:t>
       </w:r>
       <w:proofErr w:type="spellStart"/>
       <w:r>
@@ -2253,239 +2391,106 @@
       </w:r>
       <w:proofErr w:type="spellEnd"/>
       <w:r>
-        <w:t xml:space="preserve"> will be used for Sequences and Selectors. It stores </w:t>
+        <w:t xml:space="preserve"> will evaluate each node in its list, which are also coroutines.</w:t>
+      </w:r>
+      <w:r>
+        <w:t xml:space="preserve"> From now on the tree will work its way down each branch.</w:t>
+      </w:r>
+    </w:p>
+    <w:p>
+      <w:r>
+        <w:t xml:space="preserve">In the agents AI </w:t>
+      </w:r>
+      <w:r>
+        <w:t>class,</w:t>
+      </w:r>
+      <w:r>
+        <w:t xml:space="preserve"> we </w:t>
+      </w:r>
+      <w:r>
+        <w:t>construct</w:t>
+      </w:r>
+      <w:r>
+        <w:t xml:space="preserve"> all node connections we need and later</w:t>
+      </w:r>
+      <w:r>
+        <w:t xml:space="preserve"> set and</w:t>
+      </w:r>
+      <w:r>
+        <w:t xml:space="preserve"> start the root node so the tree for each agent will be created and started.</w:t>
+      </w:r>
+    </w:p>
+    <w:p>
+      <w:pPr>
+        <w:pStyle w:val="berschrift1"/>
+      </w:pPr>
+      <w:bookmarkStart w:id="9" w:name="_Toc26181477"/>
+      <w:r>
+        <w:t>Conclusion</w:t>
+      </w:r>
+      <w:bookmarkEnd w:id="9"/>
+    </w:p>
+    <w:p>
+      <w:pPr>
+        <w:pStyle w:val="berschrift2"/>
+      </w:pPr>
+      <w:bookmarkStart w:id="10" w:name="_Toc26181478"/>
+      <w:r>
+        <w:t>Strengths</w:t>
+      </w:r>
+      <w:r>
+        <w:t xml:space="preserve"> of Behaviour Tree</w:t>
+      </w:r>
+      <w:bookmarkEnd w:id="10"/>
+    </w:p>
+    <w:p>
+      <w:r>
+        <w:t xml:space="preserve">The Behaviour Tree is in general a </w:t>
+      </w:r>
+      <w:r>
+        <w:t>very</w:t>
+      </w:r>
+      <w:r>
+        <w:t xml:space="preserve"> strong tool to build different paths for the AI. It was </w:t>
       </w:r>
       <w:r>
         <w:t>a</w:t>
       </w:r>
       <w:r>
-        <w:t xml:space="preserve"> List of nodes which will be </w:t>
-      </w:r>
-      <w:r>
-        <w:t>iterated</w:t>
-      </w:r>
-      <w:r>
-        <w:t xml:space="preserve"> </w:t>
-      </w:r>
-      <w:r>
-        <w:t>consecutively</w:t>
-      </w:r>
-      <w:r>
-        <w:t xml:space="preserve">. </w:t>
-      </w:r>
-      <w:r>
-        <w:t>The Sequence</w:t>
-      </w:r>
-      <w:r>
-        <w:t xml:space="preserve"> evaluates every node until one node fails. The selector will do the opposite. I</w:t>
-      </w:r>
-      <w:r>
-        <w:t xml:space="preserve">t will evaluate all nodes until one </w:t>
-      </w:r>
-      <w:r>
-        <w:t>success</w:t>
-      </w:r>
-      <w:r>
-        <w:t xml:space="preserve"> and stick to it.</w:t>
-      </w:r>
-    </w:p>
-    <w:p>
-      <w:r>
-        <w:t xml:space="preserve">The </w:t>
-      </w:r>
-      <w:proofErr w:type="spellStart"/>
-      <w:r>
-        <w:t>LeafNode</w:t>
-      </w:r>
-      <w:proofErr w:type="spellEnd"/>
-      <w:r>
-        <w:t xml:space="preserve"> represents our action that will be executed, for example attacking.</w:t>
-      </w:r>
-    </w:p>
-    <w:p>
-      <w:r>
-        <w:t xml:space="preserve">At last the Decorator </w:t>
-      </w:r>
-      <w:r>
-        <w:t>holds one node in its class and modifies its outcome</w:t>
-      </w:r>
-      <w:r>
-        <w:t>, like repeating or inverting</w:t>
-      </w:r>
-      <w:r>
-        <w:t xml:space="preserve"> the result of</w:t>
-      </w:r>
-      <w:r>
-        <w:t xml:space="preserve"> </w:t>
-      </w:r>
-      <w:r>
-        <w:t>its given node</w:t>
-      </w:r>
-      <w:r>
-        <w:t>.</w:t>
-      </w:r>
-    </w:p>
-    <w:p>
-      <w:r>
-        <w:t>For the general evaluation of each node we will use Coroutines</w:t>
-      </w:r>
-      <w:r>
-        <w:t xml:space="preserve">, because they are more reliable than the usual update loop from Unity itself. We can stop and start </w:t>
-      </w:r>
-      <w:r>
-        <w:t xml:space="preserve">them </w:t>
-      </w:r>
-      <w:r>
-        <w:t>at will</w:t>
-      </w:r>
-      <w:r>
-        <w:t>.</w:t>
-      </w:r>
-      <w:r>
-        <w:t xml:space="preserve"> </w:t>
-      </w:r>
-      <w:r>
-        <w:t>Basically,</w:t>
-      </w:r>
-      <w:r>
-        <w:t xml:space="preserve"> we creat</w:t>
-      </w:r>
-      <w:r>
-        <w:t>e</w:t>
-      </w:r>
-      <w:r>
-        <w:t xml:space="preserve"> our own controllable update loops.</w:t>
-      </w:r>
-      <w:r>
-        <w:t xml:space="preserve"> The </w:t>
+        <w:t xml:space="preserve"> more or less easy process to design the </w:t>
       </w:r>
       <w:r>
         <w:t>t</w:t>
       </w:r>
       <w:r>
-        <w:t>ree</w:t>
-      </w:r>
-      <w:r>
-        <w:t>’s</w:t>
-      </w:r>
-      <w:r>
-        <w:t xml:space="preserve"> main class will start a</w:t>
-      </w:r>
-      <w:r>
-        <w:t xml:space="preserve"> single</w:t>
-      </w:r>
-      <w:r>
-        <w:t xml:space="preserve"> coroutine that evaluates the root node</w:t>
-      </w:r>
-      <w:r>
-        <w:t xml:space="preserve">. After that the </w:t>
-      </w:r>
-      <w:proofErr w:type="spellStart"/>
-      <w:r>
-        <w:t>CompositeNode</w:t>
-      </w:r>
-      <w:proofErr w:type="spellEnd"/>
-      <w:r>
-        <w:t xml:space="preserve"> will evaluate each node in its list, which are also coroutines.</w:t>
-      </w:r>
-      <w:r>
-        <w:t xml:space="preserve"> From now on the tree will work its way down each branch.</w:t>
-      </w:r>
-    </w:p>
-    <w:p>
-      <w:r>
-        <w:t xml:space="preserve">In the agents AI </w:t>
-      </w:r>
-      <w:r>
-        <w:t>class,</w:t>
-      </w:r>
-      <w:r>
-        <w:t xml:space="preserve"> we </w:t>
-      </w:r>
-      <w:r>
-        <w:t>construct</w:t>
-      </w:r>
-      <w:r>
-        <w:t xml:space="preserve"> all node connections we need and later</w:t>
-      </w:r>
-      <w:r>
-        <w:t xml:space="preserve"> set and</w:t>
-      </w:r>
-      <w:r>
-        <w:t xml:space="preserve"> start the root node so the tree for each agent will be created and started.</w:t>
-      </w:r>
-    </w:p>
-    <w:p>
-      <w:pPr>
-        <w:pStyle w:val="berschrift1"/>
-      </w:pPr>
-      <w:bookmarkStart w:id="8" w:name="_Toc26181477"/>
-      <w:r>
-        <w:t>Conclusion</w:t>
-      </w:r>
-      <w:bookmarkEnd w:id="8"/>
+        <w:t>ree structure</w:t>
+      </w:r>
+      <w:r>
+        <w:t xml:space="preserve"> for this assignment if you underst</w:t>
+      </w:r>
+      <w:r>
+        <w:t>ood</w:t>
+      </w:r>
+      <w:r>
+        <w:t xml:space="preserve"> its </w:t>
+      </w:r>
+      <w:r>
+        <w:t xml:space="preserve">core </w:t>
+      </w:r>
+      <w:r>
+        <w:t>components.</w:t>
+      </w:r>
     </w:p>
     <w:p>
       <w:pPr>
         <w:pStyle w:val="berschrift2"/>
       </w:pPr>
-      <w:bookmarkStart w:id="9" w:name="_Toc26181478"/>
-      <w:r>
-        <w:t>Strengths</w:t>
-      </w:r>
-      <w:r>
-        <w:t xml:space="preserve"> of Behaviour Tree</w:t>
-      </w:r>
-      <w:bookmarkEnd w:id="9"/>
-    </w:p>
-    <w:p>
-      <w:r>
-        <w:t xml:space="preserve">The Behaviour Tree is in general a </w:t>
-      </w:r>
-      <w:r>
-        <w:t>very</w:t>
-      </w:r>
-      <w:r>
-        <w:t xml:space="preserve"> strong tool to build different paths for the AI. It was </w:t>
-      </w:r>
-      <w:r>
-        <w:t>a</w:t>
-      </w:r>
-      <w:r>
-        <w:t xml:space="preserve"> more or less easy process to design the </w:t>
-      </w:r>
-      <w:r>
-        <w:t>t</w:t>
-      </w:r>
-      <w:r>
-        <w:t>ree structure</w:t>
-      </w:r>
-      <w:r>
-        <w:t xml:space="preserve"> for this assignment if you underst</w:t>
-      </w:r>
-      <w:r>
-        <w:t>ood</w:t>
-      </w:r>
-      <w:r>
-        <w:t xml:space="preserve"> its </w:t>
-      </w:r>
-      <w:r>
-        <w:t xml:space="preserve">core </w:t>
-      </w:r>
-      <w:r>
-        <w:t>components.</w:t>
-      </w:r>
-    </w:p>
-    <w:p>
-      <w:pPr>
-        <w:pStyle w:val="berschrift2"/>
-      </w:pPr>
-      <w:bookmarkStart w:id="10" w:name="_Toc26181479"/>
+      <w:bookmarkStart w:id="11" w:name="_Toc26181479"/>
       <w:r>
         <w:lastRenderedPageBreak/>
         <w:t>Weaknesses of Behaviour Tree</w:t>
       </w:r>
-      <w:bookmarkEnd w:id="10"/>
+      <w:bookmarkEnd w:id="11"/>
     </w:p>
     <w:p>
       <w:r>
@@ -2547,8 +2552,6 @@
       <w:r>
         <w:t>properly</w:t>
       </w:r>
-      <w:bookmarkStart w:id="11" w:name="_GoBack"/>
-      <w:bookmarkEnd w:id="11"/>
       <w:r>
         <w:t>.</w:t>
       </w:r>
@@ -5796,7 +5799,7 @@
 </file>
 
 <file path=customXml/itemProps1.xml><?xml version="1.0" encoding="utf-8"?>
-<ds:datastoreItem xmlns:ds="http://schemas.openxmlformats.org/officeDocument/2006/customXml" ds:itemID="{DD66ED0F-200B-4C8E-8EB1-5F289C9AF022}">
+<ds:datastoreItem xmlns:ds="http://schemas.openxmlformats.org/officeDocument/2006/customXml" ds:itemID="{F2FE9D52-8DF0-43C0-BAE3-606BAC6CA4A6}">
   <ds:schemaRefs>
     <ds:schemaRef ds:uri="http://schemas.openxmlformats.org/officeDocument/2006/bibliography"/>
   </ds:schemaRefs>

</xml_diff>